<commit_message>
reorganisation et chaine des plus values
</commit_message>
<xml_diff>
--- a/rapports/gestionProjet/TableauDeBord/TableauBordGlobal.docx
+++ b/rapports/gestionProjet/TableauDeBord/TableauBordGlobal.docx
@@ -730,16 +730,16 @@
         <mc:AlternateContent>
           <mc:Choice Requires="wps">
             <w:drawing>
-              <wp:anchor distT="0" distB="0" distL="114300" distR="114300" simplePos="0" relativeHeight="251660288" behindDoc="0" locked="0" layoutInCell="1" allowOverlap="1" wp14:anchorId="159CE7B4" wp14:editId="3F718FED">
+              <wp:anchor distT="0" distB="0" distL="114300" distR="114300" simplePos="0" relativeHeight="251660288" behindDoc="0" locked="0" layoutInCell="1" allowOverlap="1" wp14:anchorId="1B8D74C0" wp14:editId="1CC4B7FA">
                 <wp:simplePos x="0" y="0"/>
                 <wp:positionH relativeFrom="column">
-                  <wp:posOffset>2245596</wp:posOffset>
+                  <wp:posOffset>3606564</wp:posOffset>
                 </wp:positionH>
                 <wp:positionV relativeFrom="paragraph">
                   <wp:posOffset>8801</wp:posOffset>
                 </wp:positionV>
-                <wp:extent cx="1860698" cy="212253"/>
-                <wp:effectExtent l="57150" t="38100" r="101600" b="111760"/>
+                <wp:extent cx="2275367" cy="212090"/>
+                <wp:effectExtent l="76200" t="38100" r="67945" b="111760"/>
                 <wp:wrapNone/>
                 <wp:docPr id="4" name="Rectangle 4"/>
                 <wp:cNvGraphicFramePr/>
@@ -750,7 +750,7 @@
                       <wps:spPr>
                         <a:xfrm>
                           <a:off x="0" y="0"/>
-                          <a:ext cx="1860698" cy="212253"/>
+                          <a:ext cx="2275367" cy="212090"/>
                         </a:xfrm>
                         <a:prstGeom prst="rect">
                           <a:avLst/>
@@ -790,7 +790,7 @@
           </mc:Choice>
           <mc:Fallback>
             <w:pict>
-              <v:rect id="Rectangle 4" o:spid="_x0000_s1026" style="position:absolute;margin-left:176.8pt;margin-top:.7pt;width:146.5pt;height:16.7pt;z-index:251660288;visibility:visible;mso-wrap-style:square;mso-width-percent:0;mso-height-percent:0;mso-wrap-distance-left:9pt;mso-wrap-distance-top:0;mso-wrap-distance-right:9pt;mso-wrap-distance-bottom:0;mso-position-horizontal:absolute;mso-position-horizontal-relative:text;mso-position-vertical:absolute;mso-position-vertical-relative:text;mso-width-percent:0;mso-height-percent:0;mso-width-relative:margin;mso-height-relative:margin;v-text-anchor:middle" o:gfxdata="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" fillcolor="#254163 [1636]" stroked="f">
+              <v:rect id="Rectangle 4" o:spid="_x0000_s1026" style="position:absolute;margin-left:284pt;margin-top:.7pt;width:179.15pt;height:16.7pt;z-index:251660288;visibility:visible;mso-wrap-style:square;mso-width-percent:0;mso-height-percent:0;mso-wrap-distance-left:9pt;mso-wrap-distance-top:0;mso-wrap-distance-right:9pt;mso-wrap-distance-bottom:0;mso-position-horizontal:absolute;mso-position-horizontal-relative:text;mso-position-vertical:absolute;mso-position-vertical-relative:text;mso-width-percent:0;mso-height-percent:0;mso-width-relative:margin;mso-height-relative:margin;v-text-anchor:middle" o:gfxdata="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" fillcolor="#254163 [1636]" stroked="f">
                 <v:fill color2="#4477b6 [3012]" rotate="t" angle="180" colors="0 #2c5d98;52429f #3c7bc7;1 #3a7ccb" focus="100%" type="gradient">
                   <o:fill v:ext="view" type="gradientUnscaled"/>
                 </v:fill>
@@ -809,15 +809,15 @@
         <mc:AlternateContent>
           <mc:Choice Requires="wps">
             <w:drawing>
-              <wp:anchor distT="0" distB="0" distL="114300" distR="114300" simplePos="0" relativeHeight="251659264" behindDoc="0" locked="0" layoutInCell="1" allowOverlap="1" wp14:anchorId="02AB3F08" wp14:editId="7E9DD7C4">
+              <wp:anchor distT="0" distB="0" distL="114300" distR="114300" simplePos="0" relativeHeight="251659264" behindDoc="0" locked="0" layoutInCell="1" allowOverlap="1" wp14:anchorId="16E818E1" wp14:editId="610F1B0C">
                 <wp:simplePos x="0" y="0"/>
                 <wp:positionH relativeFrom="column">
-                  <wp:posOffset>2254102</wp:posOffset>
+                  <wp:posOffset>3605530</wp:posOffset>
                 </wp:positionH>
                 <wp:positionV relativeFrom="paragraph">
-                  <wp:posOffset>7487</wp:posOffset>
+                  <wp:posOffset>6985</wp:posOffset>
                 </wp:positionV>
-                <wp:extent cx="5411972" cy="223284"/>
+                <wp:extent cx="5411470" cy="222885"/>
                 <wp:effectExtent l="0" t="0" r="17780" b="24765"/>
                 <wp:wrapNone/>
                 <wp:docPr id="3" name="Rectangle 3"/>
@@ -829,7 +829,7 @@
                       <wps:spPr>
                         <a:xfrm>
                           <a:off x="0" y="0"/>
-                          <a:ext cx="5411972" cy="223284"/>
+                          <a:ext cx="5411470" cy="222885"/>
                         </a:xfrm>
                         <a:prstGeom prst="rect">
                           <a:avLst/>
@@ -871,7 +871,7 @@
           </mc:Choice>
           <mc:Fallback>
             <w:pict>
-              <v:rect id="Rectangle 3" o:spid="_x0000_s1026" style="position:absolute;margin-left:177.5pt;margin-top:.6pt;width:426.15pt;height:17.6pt;z-index:251659264;visibility:visible;mso-wrap-style:square;mso-wrap-distance-left:9pt;mso-wrap-distance-top:0;mso-wrap-distance-right:9pt;mso-wrap-distance-bottom:0;mso-position-horizontal:absolute;mso-position-horizontal-relative:text;mso-position-vertical:absolute;mso-position-vertical-relative:text;v-text-anchor:middle" o:gfxdata="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" fillcolor="#8db3e2 [1311]" strokecolor="#205867 [1608]" strokeweight="2pt"/>
+              <v:rect id="Rectangle 3" o:spid="_x0000_s1026" style="position:absolute;margin-left:283.9pt;margin-top:.55pt;width:426.1pt;height:17.55pt;z-index:251659264;visibility:visible;mso-wrap-style:square;mso-wrap-distance-left:9pt;mso-wrap-distance-top:0;mso-wrap-distance-right:9pt;mso-wrap-distance-bottom:0;mso-position-horizontal:absolute;mso-position-horizontal-relative:text;mso-position-vertical:absolute;mso-position-vertical-relative:text;v-text-anchor:middle" o:gfxdata="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" fillcolor="#8db3e2 [1311]" strokecolor="#205867 [1608]" strokeweight="2pt"/>
             </w:pict>
           </mc:Fallback>
         </mc:AlternateContent>
@@ -882,119 +882,143 @@
           <w:szCs w:val="28"/>
           <w:lang w:val="fr-FR"/>
         </w:rPr>
-        <w:t xml:space="preserve">Pourcentage actuel du projet : </w:t>
-      </w:r>
-      <w:r>
-        <w:rPr>
-          <w:sz w:val="28"/>
-          <w:szCs w:val="28"/>
-          <w:lang w:val="fr-FR"/>
-        </w:rPr>
-        <w:tab/>
-      </w:r>
-      <w:r>
-        <w:rPr>
-          <w:sz w:val="28"/>
-          <w:szCs w:val="28"/>
-          <w:lang w:val="fr-FR"/>
-        </w:rPr>
-        <w:tab/>
-      </w:r>
-      <w:r>
-        <w:rPr>
-          <w:sz w:val="28"/>
-          <w:szCs w:val="28"/>
-          <w:lang w:val="fr-FR"/>
-        </w:rPr>
-        <w:tab/>
-      </w:r>
-      <w:r>
-        <w:rPr>
-          <w:sz w:val="28"/>
-          <w:szCs w:val="28"/>
-          <w:lang w:val="fr-FR"/>
-        </w:rPr>
-        <w:tab/>
-      </w:r>
-      <w:r>
-        <w:rPr>
-          <w:sz w:val="28"/>
-          <w:szCs w:val="28"/>
-          <w:lang w:val="fr-FR"/>
-        </w:rPr>
-        <w:tab/>
-      </w:r>
-      <w:r>
-        <w:rPr>
-          <w:sz w:val="28"/>
-          <w:szCs w:val="28"/>
-          <w:lang w:val="fr-FR"/>
-        </w:rPr>
-        <w:tab/>
-      </w:r>
-      <w:r>
-        <w:rPr>
-          <w:sz w:val="28"/>
-          <w:szCs w:val="28"/>
-          <w:lang w:val="fr-FR"/>
-        </w:rPr>
-        <w:tab/>
-      </w:r>
-      <w:r>
-        <w:rPr>
-          <w:sz w:val="28"/>
-          <w:szCs w:val="28"/>
-          <w:lang w:val="fr-FR"/>
-        </w:rPr>
-        <w:tab/>
-      </w:r>
-      <w:r>
-        <w:rPr>
-          <w:sz w:val="28"/>
-          <w:szCs w:val="28"/>
-          <w:lang w:val="fr-FR"/>
-        </w:rPr>
-        <w:tab/>
-      </w:r>
-      <w:r>
-        <w:rPr>
-          <w:sz w:val="28"/>
-          <w:szCs w:val="28"/>
-          <w:lang w:val="fr-FR"/>
-        </w:rPr>
-        <w:tab/>
-      </w:r>
-      <w:r>
-        <w:rPr>
-          <w:sz w:val="28"/>
-          <w:szCs w:val="28"/>
-          <w:lang w:val="fr-FR"/>
-        </w:rPr>
-        <w:tab/>
-      </w:r>
-      <w:r>
-        <w:rPr>
-          <w:sz w:val="28"/>
-          <w:szCs w:val="28"/>
-          <w:lang w:val="fr-FR"/>
-        </w:rPr>
-        <w:tab/>
-      </w:r>
-      <w:r>
-        <w:rPr>
-          <w:sz w:val="28"/>
-          <w:szCs w:val="28"/>
-          <w:lang w:val="fr-FR"/>
-        </w:rPr>
-        <w:tab/>
-      </w:r>
-      <w:r>
-        <w:rPr>
-          <w:sz w:val="28"/>
-          <w:szCs w:val="28"/>
-          <w:lang w:val="fr-FR"/>
-        </w:rPr>
-        <w:t>30</w:t>
+        <w:t>Pourcentage actuel du projet </w:t>
+      </w:r>
+      <w:r>
+        <w:rPr>
+          <w:sz w:val="28"/>
+          <w:szCs w:val="28"/>
+          <w:lang w:val="fr-FR"/>
+        </w:rPr>
+        <w:t>(charge de travail)</w:t>
+      </w:r>
+      <w:r>
+        <w:rPr>
+          <w:sz w:val="28"/>
+          <w:szCs w:val="28"/>
+          <w:lang w:val="fr-FR"/>
+        </w:rPr>
+        <w:t xml:space="preserve">: </w:t>
+      </w:r>
+      <w:r>
+        <w:rPr>
+          <w:sz w:val="28"/>
+          <w:szCs w:val="28"/>
+          <w:lang w:val="fr-FR"/>
+        </w:rPr>
+        <w:tab/>
+      </w:r>
+      <w:r>
+        <w:rPr>
+          <w:sz w:val="28"/>
+          <w:szCs w:val="28"/>
+          <w:lang w:val="fr-FR"/>
+        </w:rPr>
+        <w:tab/>
+      </w:r>
+      <w:r>
+        <w:rPr>
+          <w:sz w:val="28"/>
+          <w:szCs w:val="28"/>
+          <w:lang w:val="fr-FR"/>
+        </w:rPr>
+        <w:tab/>
+      </w:r>
+      <w:r>
+        <w:rPr>
+          <w:sz w:val="28"/>
+          <w:szCs w:val="28"/>
+          <w:lang w:val="fr-FR"/>
+        </w:rPr>
+        <w:tab/>
+      </w:r>
+      <w:r>
+        <w:rPr>
+          <w:sz w:val="28"/>
+          <w:szCs w:val="28"/>
+          <w:lang w:val="fr-FR"/>
+        </w:rPr>
+        <w:tab/>
+      </w:r>
+      <w:r>
+        <w:rPr>
+          <w:sz w:val="28"/>
+          <w:szCs w:val="28"/>
+          <w:lang w:val="fr-FR"/>
+        </w:rPr>
+        <w:tab/>
+      </w:r>
+      <w:r>
+        <w:rPr>
+          <w:sz w:val="28"/>
+          <w:szCs w:val="28"/>
+          <w:lang w:val="fr-FR"/>
+        </w:rPr>
+        <w:tab/>
+      </w:r>
+      <w:r>
+        <w:rPr>
+          <w:sz w:val="28"/>
+          <w:szCs w:val="28"/>
+          <w:lang w:val="fr-FR"/>
+        </w:rPr>
+        <w:tab/>
+      </w:r>
+      <w:r>
+        <w:rPr>
+          <w:sz w:val="28"/>
+          <w:szCs w:val="28"/>
+          <w:lang w:val="fr-FR"/>
+        </w:rPr>
+        <w:tab/>
+      </w:r>
+      <w:r>
+        <w:rPr>
+          <w:sz w:val="28"/>
+          <w:szCs w:val="28"/>
+          <w:lang w:val="fr-FR"/>
+        </w:rPr>
+        <w:tab/>
+      </w:r>
+      <w:r>
+        <w:rPr>
+          <w:sz w:val="28"/>
+          <w:szCs w:val="28"/>
+          <w:lang w:val="fr-FR"/>
+        </w:rPr>
+        <w:tab/>
+      </w:r>
+      <w:r>
+        <w:rPr>
+          <w:sz w:val="28"/>
+          <w:szCs w:val="28"/>
+          <w:lang w:val="fr-FR"/>
+        </w:rPr>
+        <w:tab/>
+      </w:r>
+      <w:r>
+        <w:rPr>
+          <w:sz w:val="28"/>
+          <w:szCs w:val="28"/>
+          <w:lang w:val="fr-FR"/>
+        </w:rPr>
+        <w:tab/>
+      </w:r>
+      <w:r>
+        <w:rPr>
+          <w:sz w:val="28"/>
+          <w:szCs w:val="28"/>
+          <w:lang w:val="fr-FR"/>
+        </w:rPr>
+        <w:t>4</w:t>
+      </w:r>
+      <w:r>
+        <w:rPr>
+          <w:sz w:val="28"/>
+          <w:szCs w:val="28"/>
+          <w:lang w:val="fr-FR"/>
+        </w:rPr>
+        <w:t>0</w:t>
       </w:r>
       <w:r>
         <w:rPr>
@@ -1081,13 +1105,50 @@
                                 <w:lang w:val="de-DE"/>
                               </w:rPr>
                             </w:pPr>
+                            <w:proofErr w:type="spellStart"/>
                             <w:r>
                               <w:rPr>
                                 <w:b/>
                                 <w:color w:val="000000" w:themeColor="text1"/>
                                 <w:lang w:val="de-DE"/>
                               </w:rPr>
-                              <w:t>Conception initiale sol</w:t>
+                              <w:t>Conception</w:t>
+                            </w:r>
+                            <w:proofErr w:type="spellEnd"/>
+                            <w:r>
+                              <w:rPr>
+                                <w:b/>
+                                <w:color w:val="000000" w:themeColor="text1"/>
+                                <w:lang w:val="de-DE"/>
+                              </w:rPr>
+                              <w:t xml:space="preserve"> </w:t>
+                            </w:r>
+                            <w:proofErr w:type="spellStart"/>
+                            <w:r>
+                              <w:rPr>
+                                <w:b/>
+                                <w:color w:val="000000" w:themeColor="text1"/>
+                                <w:lang w:val="de-DE"/>
+                              </w:rPr>
+                              <w:t>initiale</w:t>
+                            </w:r>
+                            <w:proofErr w:type="spellEnd"/>
+                            <w:r>
+                              <w:rPr>
+                                <w:b/>
+                                <w:color w:val="000000" w:themeColor="text1"/>
+                                <w:lang w:val="de-DE"/>
+                              </w:rPr>
+                              <w:t xml:space="preserve"> </w:t>
+                            </w:r>
+                            <w:proofErr w:type="spellStart"/>
+                            <w:r>
+                              <w:rPr>
+                                <w:b/>
+                                <w:color w:val="000000" w:themeColor="text1"/>
+                                <w:lang w:val="de-DE"/>
+                              </w:rPr>
+                              <w:t>sol</w:t>
                             </w:r>
                             <w:r>
                               <w:rPr>
@@ -1097,6 +1158,7 @@
                               </w:rPr>
                               <w:t>utions</w:t>
                             </w:r>
+                            <w:proofErr w:type="spellEnd"/>
                           </w:p>
                         </w:txbxContent>
                       </wps:txbx>
@@ -1437,12 +1499,14 @@
                                 <w:lang w:val="de-DE"/>
                               </w:rPr>
                             </w:pPr>
+                            <w:proofErr w:type="spellStart"/>
                             <w:r>
                               <w:rPr>
                                 <w:lang w:val="de-DE"/>
                               </w:rPr>
                               <w:t>Bilan</w:t>
                             </w:r>
+                            <w:proofErr w:type="spellEnd"/>
                           </w:p>
                         </w:txbxContent>
                       </wps:txbx>
@@ -1767,14 +1831,34 @@
                                 <w:lang w:val="de-DE"/>
                               </w:rPr>
                             </w:pPr>
+                            <w:proofErr w:type="spellStart"/>
                             <w:r>
                               <w:rPr>
                                 <w:b/>
                                 <w:color w:val="000000" w:themeColor="text1"/>
                                 <w:lang w:val="de-DE"/>
                               </w:rPr>
-                              <w:t>Equipement logiciel</w:t>
+                              <w:t>Equipement</w:t>
                             </w:r>
+                            <w:proofErr w:type="spellEnd"/>
+                            <w:r>
+                              <w:rPr>
+                                <w:b/>
+                                <w:color w:val="000000" w:themeColor="text1"/>
+                                <w:lang w:val="de-DE"/>
+                              </w:rPr>
+                              <w:t xml:space="preserve"> </w:t>
+                            </w:r>
+                            <w:proofErr w:type="spellStart"/>
+                            <w:r>
+                              <w:rPr>
+                                <w:b/>
+                                <w:color w:val="000000" w:themeColor="text1"/>
+                                <w:lang w:val="de-DE"/>
+                              </w:rPr>
+                              <w:t>logiciel</w:t>
+                            </w:r>
+                            <w:proofErr w:type="spellEnd"/>
                           </w:p>
                         </w:txbxContent>
                       </wps:txbx>
@@ -1913,14 +1997,34 @@
                                 <w:lang w:val="de-DE"/>
                               </w:rPr>
                             </w:pPr>
+                            <w:proofErr w:type="spellStart"/>
                             <w:r>
                               <w:rPr>
                                 <w:b/>
                                 <w:color w:val="000000" w:themeColor="text1"/>
                                 <w:lang w:val="de-DE"/>
                               </w:rPr>
-                              <w:t>Etude Existant</w:t>
+                              <w:t>Etude</w:t>
                             </w:r>
+                            <w:proofErr w:type="spellEnd"/>
+                            <w:r>
+                              <w:rPr>
+                                <w:b/>
+                                <w:color w:val="000000" w:themeColor="text1"/>
+                                <w:lang w:val="de-DE"/>
+                              </w:rPr>
+                              <w:t xml:space="preserve"> </w:t>
+                            </w:r>
+                            <w:proofErr w:type="spellStart"/>
+                            <w:r>
+                              <w:rPr>
+                                <w:b/>
+                                <w:color w:val="000000" w:themeColor="text1"/>
+                                <w:lang w:val="de-DE"/>
+                              </w:rPr>
+                              <w:t>Existant</w:t>
+                            </w:r>
+                            <w:proofErr w:type="spellEnd"/>
                           </w:p>
                         </w:txbxContent>
                       </wps:txbx>
@@ -2163,7 +2267,16 @@
                                 <w:color w:val="000000" w:themeColor="text1"/>
                                 <w:lang w:val="de-DE"/>
                               </w:rPr>
-                              <w:t>Solution 1 – spé</w:t>
+                              <w:t xml:space="preserve">Solution 1 – </w:t>
+                            </w:r>
+                            <w:proofErr w:type="spellStart"/>
+                            <w:r>
+                              <w:rPr>
+                                <w:b/>
+                                <w:color w:val="000000" w:themeColor="text1"/>
+                                <w:lang w:val="de-DE"/>
+                              </w:rPr>
+                              <w:t>spé</w:t>
                             </w:r>
                             <w:r>
                               <w:rPr>
@@ -2181,6 +2294,7 @@
                               </w:rPr>
                               <w:t>ifique</w:t>
                             </w:r>
+                            <w:proofErr w:type="spellEnd"/>
                           </w:p>
                         </w:txbxContent>
                       </wps:txbx>
@@ -2323,13 +2437,32 @@
                                 <w:lang w:val="de-DE"/>
                               </w:rPr>
                             </w:pPr>
+                            <w:proofErr w:type="spellStart"/>
                             <w:r>
                               <w:rPr>
                                 <w:b/>
                                 <w:color w:val="000000" w:themeColor="text1"/>
                                 <w:lang w:val="de-DE"/>
                               </w:rPr>
-                              <w:t>Archi techn</w:t>
+                              <w:t>Archi</w:t>
+                            </w:r>
+                            <w:proofErr w:type="spellEnd"/>
+                            <w:r>
+                              <w:rPr>
+                                <w:b/>
+                                <w:color w:val="000000" w:themeColor="text1"/>
+                                <w:lang w:val="de-DE"/>
+                              </w:rPr>
+                              <w:t xml:space="preserve"> </w:t>
+                            </w:r>
+                            <w:proofErr w:type="spellStart"/>
+                            <w:r>
+                              <w:rPr>
+                                <w:b/>
+                                <w:color w:val="000000" w:themeColor="text1"/>
+                                <w:lang w:val="de-DE"/>
+                              </w:rPr>
+                              <w:t>techn</w:t>
                             </w:r>
                             <w:r>
                               <w:rPr>
@@ -2339,6 +2472,7 @@
                               </w:rPr>
                               <w:t>ique</w:t>
                             </w:r>
+                            <w:proofErr w:type="spellEnd"/>
                           </w:p>
                         </w:txbxContent>
                       </wps:txbx>
@@ -2483,13 +2617,32 @@
                                 <w:lang w:val="de-DE"/>
                               </w:rPr>
                             </w:pPr>
+                            <w:proofErr w:type="spellStart"/>
                             <w:r>
                               <w:rPr>
                                 <w:b/>
                                 <w:color w:val="000000" w:themeColor="text1"/>
                                 <w:lang w:val="de-DE"/>
                               </w:rPr>
-                              <w:t>Archi app</w:t>
+                              <w:t>Archi</w:t>
+                            </w:r>
+                            <w:proofErr w:type="spellEnd"/>
+                            <w:r>
+                              <w:rPr>
+                                <w:b/>
+                                <w:color w:val="000000" w:themeColor="text1"/>
+                                <w:lang w:val="de-DE"/>
+                              </w:rPr>
+                              <w:t xml:space="preserve"> </w:t>
+                            </w:r>
+                            <w:proofErr w:type="spellStart"/>
+                            <w:r>
+                              <w:rPr>
+                                <w:b/>
+                                <w:color w:val="000000" w:themeColor="text1"/>
+                                <w:lang w:val="de-DE"/>
+                              </w:rPr>
+                              <w:t>app</w:t>
                             </w:r>
                             <w:r>
                               <w:rPr>
@@ -2499,6 +2652,7 @@
                               </w:rPr>
                               <w:t>licative</w:t>
                             </w:r>
+                            <w:proofErr w:type="spellEnd"/>
                           </w:p>
                         </w:txbxContent>
                       </wps:txbx>
@@ -2640,8 +2794,30 @@
                               <w:rPr>
                                 <w:lang w:val="de-DE"/>
                               </w:rPr>
-                              <w:t>Dossier Spécifications des Besoins</w:t>
+                              <w:t xml:space="preserve">Dossier </w:t>
                             </w:r>
+                            <w:proofErr w:type="spellStart"/>
+                            <w:r>
+                              <w:rPr>
+                                <w:lang w:val="de-DE"/>
+                              </w:rPr>
+                              <w:t>Spécifications</w:t>
+                            </w:r>
+                            <w:proofErr w:type="spellEnd"/>
+                            <w:r>
+                              <w:rPr>
+                                <w:lang w:val="de-DE"/>
+                              </w:rPr>
+                              <w:t xml:space="preserve"> des </w:t>
+                            </w:r>
+                            <w:proofErr w:type="spellStart"/>
+                            <w:r>
+                              <w:rPr>
+                                <w:lang w:val="de-DE"/>
+                              </w:rPr>
+                              <w:t>Besoins</w:t>
+                            </w:r>
+                            <w:proofErr w:type="spellEnd"/>
                           </w:p>
                         </w:txbxContent>
                       </wps:txbx>
@@ -2781,8 +2957,16 @@
                               <w:rPr>
                                 <w:lang w:val="de-DE"/>
                               </w:rPr>
-                              <w:t>des choix</w:t>
+                              <w:t xml:space="preserve">des </w:t>
                             </w:r>
+                            <w:proofErr w:type="spellStart"/>
+                            <w:r>
+                              <w:rPr>
+                                <w:lang w:val="de-DE"/>
+                              </w:rPr>
+                              <w:t>choix</w:t>
+                            </w:r>
+                            <w:proofErr w:type="spellEnd"/>
                           </w:p>
                         </w:txbxContent>
                       </wps:txbx>
@@ -2911,6 +3095,7 @@
                                 <w:lang w:val="de-DE"/>
                               </w:rPr>
                             </w:pPr>
+                            <w:proofErr w:type="spellStart"/>
                             <w:r>
                               <w:rPr>
                                 <w:b/>
@@ -2919,6 +3104,7 @@
                               </w:rPr>
                               <w:t>Risques</w:t>
                             </w:r>
+                            <w:proofErr w:type="spellEnd"/>
                           </w:p>
                         </w:txbxContent>
                       </wps:txbx>
@@ -3293,6 +3479,7 @@
                                 <w:lang w:val="de-DE"/>
                               </w:rPr>
                             </w:pPr>
+                            <w:proofErr w:type="spellStart"/>
                             <w:r>
                               <w:rPr>
                                 <w:b/>
@@ -3301,6 +3488,7 @@
                               </w:rPr>
                               <w:t>Exploitation</w:t>
                             </w:r>
+                            <w:proofErr w:type="spellEnd"/>
                           </w:p>
                         </w:txbxContent>
                       </wps:txbx>
@@ -3540,8 +3728,30 @@
                               <w:rPr>
                                 <w:lang w:val="de-DE"/>
                               </w:rPr>
-                              <w:t>Dossier Spécifications des Besoins</w:t>
+                              <w:t xml:space="preserve">Dossier </w:t>
                             </w:r>
+                            <w:proofErr w:type="spellStart"/>
+                            <w:r>
+                              <w:rPr>
+                                <w:lang w:val="de-DE"/>
+                              </w:rPr>
+                              <w:t>Spécifications</w:t>
+                            </w:r>
+                            <w:proofErr w:type="spellEnd"/>
+                            <w:r>
+                              <w:rPr>
+                                <w:lang w:val="de-DE"/>
+                              </w:rPr>
+                              <w:t xml:space="preserve"> des </w:t>
+                            </w:r>
+                            <w:proofErr w:type="spellStart"/>
+                            <w:r>
+                              <w:rPr>
+                                <w:lang w:val="de-DE"/>
+                              </w:rPr>
+                              <w:t>Besoins</w:t>
+                            </w:r>
+                            <w:proofErr w:type="spellEnd"/>
                           </w:p>
                         </w:txbxContent>
                       </wps:txbx>
@@ -3648,7 +3858,7 @@
                           <a:avLst/>
                         </a:prstGeom>
                         <a:solidFill>
-                          <a:schemeClr val="bg1"/>
+                          <a:srgbClr val="FFFF00"/>
                         </a:solidFill>
                       </wps:spPr>
                       <wps:style>
@@ -3678,14 +3888,34 @@
                                 <w:lang w:val="de-DE"/>
                               </w:rPr>
                             </w:pPr>
+                            <w:proofErr w:type="spellStart"/>
                             <w:r>
                               <w:rPr>
                                 <w:b/>
                                 <w:color w:val="000000" w:themeColor="text1"/>
                                 <w:lang w:val="de-DE"/>
                               </w:rPr>
-                              <w:t>Cible fonctionnelle</w:t>
+                              <w:t>Cible</w:t>
                             </w:r>
+                            <w:proofErr w:type="spellEnd"/>
+                            <w:r>
+                              <w:rPr>
+                                <w:b/>
+                                <w:color w:val="000000" w:themeColor="text1"/>
+                                <w:lang w:val="de-DE"/>
+                              </w:rPr>
+                              <w:t xml:space="preserve"> </w:t>
+                            </w:r>
+                            <w:proofErr w:type="spellStart"/>
+                            <w:r>
+                              <w:rPr>
+                                <w:b/>
+                                <w:color w:val="000000" w:themeColor="text1"/>
+                                <w:lang w:val="de-DE"/>
+                              </w:rPr>
+                              <w:t>fonctionnelle</w:t>
+                            </w:r>
+                            <w:proofErr w:type="spellEnd"/>
                           </w:p>
                         </w:txbxContent>
                       </wps:txbx>
@@ -3709,7 +3939,7 @@
           </mc:Choice>
           <mc:Fallback>
             <w:pict>
-              <v:rect id="Rectangle 25" o:spid="_x0000_s1042" style="position:absolute;margin-left:149.1pt;margin-top:149.15pt;width:77.85pt;height:39.3pt;z-index:251703296;visibility:visible;mso-wrap-style:square;mso-width-percent:0;mso-height-percent:0;mso-wrap-distance-left:9pt;mso-wrap-distance-top:0;mso-wrap-distance-right:9pt;mso-wrap-distance-bottom:0;mso-position-horizontal:absolute;mso-position-horizontal-relative:text;mso-position-vertical:absolute;mso-position-vertical-relative:text;mso-width-percent:0;mso-height-percent:0;mso-width-relative:margin;mso-height-relative:margin;v-text-anchor:middle" o:gfxdata="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" fillcolor="white [3212]" strokecolor="#243f60 [1604]" strokeweight="2pt">
+              <v:rect id="Rectangle 25" o:spid="_x0000_s1042" style="position:absolute;margin-left:149.1pt;margin-top:149.15pt;width:77.85pt;height:39.3pt;z-index:251703296;visibility:visible;mso-wrap-style:square;mso-width-percent:0;mso-height-percent:0;mso-wrap-distance-left:9pt;mso-wrap-distance-top:0;mso-wrap-distance-right:9pt;mso-wrap-distance-bottom:0;mso-position-horizontal:absolute;mso-position-horizontal-relative:text;mso-position-vertical:absolute;mso-position-vertical-relative:text;mso-width-percent:0;mso-height-percent:0;mso-width-relative:margin;mso-height-relative:margin;v-text-anchor:middle" o:gfxdata="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" fillcolor="yellow" strokecolor="#243f60 [1604]" strokeweight="2pt">
                 <v:textbox>
                   <w:txbxContent>
                     <w:p>
@@ -3792,7 +4022,7 @@
                           <a:avLst/>
                         </a:prstGeom>
                         <a:solidFill>
-                          <a:schemeClr val="bg1"/>
+                          <a:srgbClr val="FFFF00"/>
                         </a:solidFill>
                       </wps:spPr>
                       <wps:style>
@@ -3822,14 +4052,34 @@
                                 <w:lang w:val="de-DE"/>
                               </w:rPr>
                             </w:pPr>
+                            <w:proofErr w:type="spellStart"/>
                             <w:r>
                               <w:rPr>
                                 <w:b/>
                                 <w:color w:val="000000" w:themeColor="text1"/>
                                 <w:lang w:val="de-DE"/>
                               </w:rPr>
-                              <w:t>Thèmes progrès</w:t>
+                              <w:t>Thèmes</w:t>
                             </w:r>
+                            <w:proofErr w:type="spellEnd"/>
+                            <w:r>
+                              <w:rPr>
+                                <w:b/>
+                                <w:color w:val="000000" w:themeColor="text1"/>
+                                <w:lang w:val="de-DE"/>
+                              </w:rPr>
+                              <w:t xml:space="preserve"> </w:t>
+                            </w:r>
+                            <w:proofErr w:type="spellStart"/>
+                            <w:r>
+                              <w:rPr>
+                                <w:b/>
+                                <w:color w:val="000000" w:themeColor="text1"/>
+                                <w:lang w:val="de-DE"/>
+                              </w:rPr>
+                              <w:t>progrès</w:t>
+                            </w:r>
+                            <w:proofErr w:type="spellEnd"/>
                           </w:p>
                         </w:txbxContent>
                       </wps:txbx>
@@ -3853,7 +4103,7 @@
           </mc:Choice>
           <mc:Fallback>
             <w:pict>
-              <v:rect id="Rectangle 26" o:spid="_x0000_s1043" style="position:absolute;margin-left:149.1pt;margin-top:99.4pt;width:77.85pt;height:41.85pt;z-index:251705344;visibility:visible;mso-wrap-style:square;mso-width-percent:0;mso-height-percent:0;mso-wrap-distance-left:9pt;mso-wrap-distance-top:0;mso-wrap-distance-right:9pt;mso-wrap-distance-bottom:0;mso-position-horizontal:absolute;mso-position-horizontal-relative:text;mso-position-vertical:absolute;mso-position-vertical-relative:text;mso-width-percent:0;mso-height-percent:0;mso-width-relative:margin;mso-height-relative:margin;v-text-anchor:middle" o:gfxdata="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" fillcolor="white [3212]" strokecolor="#243f60 [1604]" strokeweight="2pt">
+              <v:rect id="Rectangle 26" o:spid="_x0000_s1043" style="position:absolute;margin-left:149.1pt;margin-top:99.4pt;width:77.85pt;height:41.85pt;z-index:251705344;visibility:visible;mso-wrap-style:square;mso-width-percent:0;mso-height-percent:0;mso-wrap-distance-left:9pt;mso-wrap-distance-top:0;mso-wrap-distance-right:9pt;mso-wrap-distance-bottom:0;mso-position-horizontal:absolute;mso-position-horizontal-relative:text;mso-position-vertical:absolute;mso-position-vertical-relative:text;mso-width-percent:0;mso-height-percent:0;mso-width-relative:margin;mso-height-relative:margin;v-text-anchor:middle" o:gfxdata="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" fillcolor="yellow" strokecolor="#243f60 [1604]" strokeweight="2pt">
                 <v:textbox>
                   <w:txbxContent>
                     <w:p>
@@ -3936,7 +4186,7 @@
                           <a:avLst/>
                         </a:prstGeom>
                         <a:solidFill>
-                          <a:schemeClr val="bg1"/>
+                          <a:srgbClr val="9ED561"/>
                         </a:solidFill>
                       </wps:spPr>
                       <wps:style>
@@ -3994,7 +4244,7 @@
           </mc:Choice>
           <mc:Fallback>
             <w:pict>
-              <v:rect id="Rectangle 18" o:spid="_x0000_s1044" style="position:absolute;margin-left:149.4pt;margin-top:73.85pt;width:77.85pt;height:20.05pt;z-index:251699200;visibility:visible;mso-wrap-style:square;mso-width-percent:0;mso-wrap-distance-left:9pt;mso-wrap-distance-top:0;mso-wrap-distance-right:9pt;mso-wrap-distance-bottom:0;mso-position-horizontal:absolute;mso-position-horizontal-relative:text;mso-position-vertical:absolute;mso-position-vertical-relative:text;mso-width-percent:0;mso-width-relative:margin;v-text-anchor:middle" o:gfxdata="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" fillcolor="white [3212]" strokecolor="#243f60 [1604]" strokeweight="2pt">
+              <v:rect id="Rectangle 18" o:spid="_x0000_s1044" style="position:absolute;margin-left:149.4pt;margin-top:73.85pt;width:77.85pt;height:20.05pt;z-index:251699200;visibility:visible;mso-wrap-style:square;mso-width-percent:0;mso-wrap-distance-left:9pt;mso-wrap-distance-top:0;mso-wrap-distance-right:9pt;mso-wrap-distance-bottom:0;mso-position-horizontal:absolute;mso-position-horizontal-relative:text;mso-position-vertical:absolute;mso-position-vertical-relative:text;mso-width-percent:0;mso-width-relative:margin;v-text-anchor:middle" o:gfxdata="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" fillcolor="#9ed561" strokecolor="#243f60 [1604]" strokeweight="2pt">
                 <v:textbox>
                   <w:txbxContent>
                     <w:p>
@@ -4089,6 +4339,7 @@
                                 <w:lang w:val="de-DE"/>
                               </w:rPr>
                             </w:pPr>
+                            <w:proofErr w:type="spellStart"/>
                             <w:r>
                               <w:rPr>
                                 <w:b/>
@@ -4097,6 +4348,7 @@
                               </w:rPr>
                               <w:t>Dysfonctionnements</w:t>
                             </w:r>
+                            <w:proofErr w:type="spellEnd"/>
                           </w:p>
                         </w:txbxContent>
                       </wps:txbx>
@@ -4322,12 +4574,28 @@
                                 <w:lang w:val="de-DE"/>
                               </w:rPr>
                             </w:pPr>
+                            <w:proofErr w:type="spellStart"/>
                             <w:r>
                               <w:rPr>
                                 <w:lang w:val="de-DE"/>
                               </w:rPr>
-                              <w:t>Présentation projet</w:t>
+                              <w:t>Présentation</w:t>
                             </w:r>
+                            <w:proofErr w:type="spellEnd"/>
+                            <w:r>
+                              <w:rPr>
+                                <w:lang w:val="de-DE"/>
+                              </w:rPr>
+                              <w:t xml:space="preserve"> </w:t>
+                            </w:r>
+                            <w:proofErr w:type="spellStart"/>
+                            <w:r>
+                              <w:rPr>
+                                <w:lang w:val="de-DE"/>
+                              </w:rPr>
+                              <w:t>projet</w:t>
+                            </w:r>
+                            <w:proofErr w:type="spellEnd"/>
                           </w:p>
                         </w:txbxContent>
                       </wps:txbx>
@@ -5551,6 +5819,8 @@
         </w:rPr>
         <w:tab/>
       </w:r>
+      <w:bookmarkStart w:id="0" w:name="_GoBack"/>
+      <w:bookmarkEnd w:id="0"/>
       <w:r>
         <w:rPr>
           <w:lang w:val="fr-FR"/>
@@ -6248,8 +6518,6 @@
         </w:rPr>
         <w:t>8</w:t>
       </w:r>
-      <w:bookmarkStart w:id="0" w:name="_GoBack"/>
-      <w:bookmarkEnd w:id="0"/>
       <w:r>
         <w:rPr>
           <w:b/>
@@ -7027,7 +7295,7 @@
 </file>
 
 <file path=customXml/itemProps1.xml><?xml version="1.0" encoding="utf-8"?>
-<ds:datastoreItem xmlns:ds="http://schemas.openxmlformats.org/officeDocument/2006/customXml" ds:itemID="{40D95805-DEEF-4E4E-BE47-15958ED8B1D4}">
+<ds:datastoreItem xmlns:ds="http://schemas.openxmlformats.org/officeDocument/2006/customXml" ds:itemID="{4A2530D0-15AD-4783-A1DF-6217B84F220E}">
   <ds:schemaRefs>
     <ds:schemaRef ds:uri="http://schemas.openxmlformats.org/officeDocument/2006/bibliography"/>
   </ds:schemaRefs>

</xml_diff>

<commit_message>
corrections et gestion projet
</commit_message>
<xml_diff>
--- a/rapports/gestionProjet/TableauDeBord/TableauBordGlobal.docx
+++ b/rapports/gestionProjet/TableauDeBord/TableauBordGlobal.docx
@@ -492,7 +492,19 @@
           <w:szCs w:val="28"/>
           <w:lang w:val="fr-FR"/>
         </w:rPr>
-        <w:t>2/2010 – 11 /03</w:t>
+        <w:t>2/2010 – 1</w:t>
+      </w:r>
+      <w:bookmarkStart w:id="0" w:name="_GoBack"/>
+      <w:bookmarkEnd w:id="0"/>
+      <w:r>
+        <w:rPr>
+          <w:b/>
+          <w:color w:val="17365D" w:themeColor="text2" w:themeShade="BF"/>
+          <w:sz w:val="28"/>
+          <w:szCs w:val="28"/>
+          <w:lang w:val="fr-FR"/>
+        </w:rPr>
+        <w:t>1 /03</w:t>
       </w:r>
       <w:r>
         <w:rPr>
@@ -738,8 +750,8 @@
                 <wp:positionV relativeFrom="paragraph">
                   <wp:posOffset>8801</wp:posOffset>
                 </wp:positionV>
-                <wp:extent cx="2275367" cy="212090"/>
-                <wp:effectExtent l="76200" t="38100" r="67945" b="111760"/>
+                <wp:extent cx="2658139" cy="212090"/>
+                <wp:effectExtent l="57150" t="38100" r="104140" b="111760"/>
                 <wp:wrapNone/>
                 <wp:docPr id="4" name="Rectangle 4"/>
                 <wp:cNvGraphicFramePr/>
@@ -750,7 +762,7 @@
                       <wps:spPr>
                         <a:xfrm>
                           <a:off x="0" y="0"/>
-                          <a:ext cx="2275367" cy="212090"/>
+                          <a:ext cx="2658139" cy="212090"/>
                         </a:xfrm>
                         <a:prstGeom prst="rect">
                           <a:avLst/>
@@ -790,7 +802,7 @@
           </mc:Choice>
           <mc:Fallback>
             <w:pict>
-              <v:rect id="Rectangle 4" o:spid="_x0000_s1026" style="position:absolute;margin-left:284pt;margin-top:.7pt;width:179.15pt;height:16.7pt;z-index:251660288;visibility:visible;mso-wrap-style:square;mso-width-percent:0;mso-height-percent:0;mso-wrap-distance-left:9pt;mso-wrap-distance-top:0;mso-wrap-distance-right:9pt;mso-wrap-distance-bottom:0;mso-position-horizontal:absolute;mso-position-horizontal-relative:text;mso-position-vertical:absolute;mso-position-vertical-relative:text;mso-width-percent:0;mso-height-percent:0;mso-width-relative:margin;mso-height-relative:margin;v-text-anchor:middle" o:gfxdata="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" fillcolor="#254163 [1636]" stroked="f">
+              <v:rect id="Rectangle 4" o:spid="_x0000_s1026" style="position:absolute;margin-left:284pt;margin-top:.7pt;width:209.3pt;height:16.7pt;z-index:251660288;visibility:visible;mso-wrap-style:square;mso-width-percent:0;mso-height-percent:0;mso-wrap-distance-left:9pt;mso-wrap-distance-top:0;mso-wrap-distance-right:9pt;mso-wrap-distance-bottom:0;mso-position-horizontal:absolute;mso-position-horizontal-relative:text;mso-position-vertical:absolute;mso-position-vertical-relative:text;mso-width-percent:0;mso-height-percent:0;mso-width-relative:margin;mso-height-relative:margin;v-text-anchor:middle" o:gfxdata="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" fillcolor="#254163 [1636]" stroked="f">
                 <v:fill color2="#4477b6 [3012]" rotate="t" angle="180" colors="0 #2c5d98;52429f #3c7bc7;1 #3a7ccb" focus="100%" type="gradient">
                   <o:fill v:ext="view" type="gradientUnscaled"/>
                 </v:fill>
@@ -1010,7 +1022,7 @@
           <w:szCs w:val="28"/>
           <w:lang w:val="fr-FR"/>
         </w:rPr>
-        <w:t>4</w:t>
+        <w:t>5</w:t>
       </w:r>
       <w:r>
         <w:rPr>
@@ -1965,7 +1977,7 @@
                           <a:avLst/>
                         </a:prstGeom>
                         <a:solidFill>
-                          <a:srgbClr val="7FE739">
+                          <a:srgbClr val="92D050">
                             <a:alpha val="72157"/>
                           </a:srgbClr>
                         </a:solidFill>
@@ -2048,7 +2060,7 @@
           </mc:Choice>
           <mc:Fallback>
             <w:pict>
-              <v:rect id="Rectangle 9" o:spid="_x0000_s1030" style="position:absolute;margin-left:150.15pt;margin-top:22.45pt;width:77.85pt;height:40.15pt;z-index:251697152;visibility:visible;mso-wrap-style:square;mso-width-percent:0;mso-height-percent:0;mso-wrap-distance-left:9pt;mso-wrap-distance-top:0;mso-wrap-distance-right:9pt;mso-wrap-distance-bottom:0;mso-position-horizontal:absolute;mso-position-horizontal-relative:text;mso-position-vertical:absolute;mso-position-vertical-relative:text;mso-width-percent:0;mso-height-percent:0;mso-width-relative:margin;mso-height-relative:margin;v-text-anchor:middle" o:gfxdata="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" fillcolor="#7fe739" strokecolor="#243f60 [1604]" strokeweight="2pt">
+              <v:rect id="Rectangle 9" o:spid="_x0000_s1030" style="position:absolute;margin-left:150.15pt;margin-top:22.45pt;width:77.85pt;height:40.15pt;z-index:251697152;visibility:visible;mso-wrap-style:square;mso-width-percent:0;mso-height-percent:0;mso-wrap-distance-left:9pt;mso-wrap-distance-top:0;mso-wrap-distance-right:9pt;mso-wrap-distance-bottom:0;mso-position-horizontal:absolute;mso-position-horizontal-relative:text;mso-position-vertical:absolute;mso-position-vertical-relative:text;mso-width-percent:0;mso-height-percent:0;mso-width-relative:margin;mso-height-relative:margin;v-text-anchor:middle" o:gfxdata="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" fillcolor="#92d050" strokecolor="#243f60 [1604]" strokeweight="2pt">
                 <v:fill opacity="47288f"/>
                 <v:textbox>
                   <w:txbxContent>
@@ -2119,10 +2131,10 @@
               <wp:anchor distT="0" distB="0" distL="114300" distR="114300" simplePos="0" relativeHeight="251760640" behindDoc="0" locked="0" layoutInCell="1" allowOverlap="1">
                 <wp:simplePos x="0" y="0"/>
                 <wp:positionH relativeFrom="column">
-                  <wp:posOffset>1743710</wp:posOffset>
+                  <wp:posOffset>4002405</wp:posOffset>
                 </wp:positionH>
                 <wp:positionV relativeFrom="paragraph">
-                  <wp:posOffset>3377092</wp:posOffset>
+                  <wp:posOffset>3366297</wp:posOffset>
                 </wp:positionV>
                 <wp:extent cx="1775637" cy="595423"/>
                 <wp:effectExtent l="57150" t="38100" r="72390" b="90805"/>
@@ -2188,7 +2200,7 @@
           </mc:Choice>
           <mc:Fallback>
             <w:pict>
-              <v:rect id="Rectangle 1" o:spid="_x0000_s1026" style="position:absolute;margin-left:137.3pt;margin-top:265.9pt;width:139.8pt;height:46.9pt;z-index:251760640;visibility:visible;mso-wrap-style:square;mso-width-percent:0;mso-height-percent:0;mso-wrap-distance-left:9pt;mso-wrap-distance-top:0;mso-wrap-distance-right:9pt;mso-wrap-distance-bottom:0;mso-position-horizontal:absolute;mso-position-horizontal-relative:text;mso-position-vertical:absolute;mso-position-vertical-relative:text;mso-width-percent:0;mso-height-percent:0;mso-width-relative:margin;mso-height-relative:margin;v-text-anchor:middle" o:gfxdata="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" fillcolor="white [3212]" strokecolor="#bfbfbf [2412]">
+              <v:rect id="Rectangle 1" o:spid="_x0000_s1026" style="position:absolute;margin-left:315.15pt;margin-top:265.05pt;width:139.8pt;height:46.9pt;z-index:251760640;visibility:visible;mso-wrap-style:square;mso-width-percent:0;mso-height-percent:0;mso-wrap-distance-left:9pt;mso-wrap-distance-top:0;mso-wrap-distance-right:9pt;mso-wrap-distance-bottom:0;mso-position-horizontal:absolute;mso-position-horizontal-relative:text;mso-position-vertical:absolute;mso-position-vertical-relative:text;mso-width-percent:0;mso-height-percent:0;mso-width-relative:margin;mso-height-relative:margin;v-text-anchor:middle" o:gfxdata="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" fillcolor="white [3212]" strokecolor="#bfbfbf [2412]">
                 <v:fill opacity="8481f"/>
                 <v:shadow on="t" color="black" opacity="24903f" origin=",.5" offset="0,.55556mm"/>
               </v:rect>
@@ -2801,23 +2813,15 @@
                               <w:rPr>
                                 <w:lang w:val="de-DE"/>
                               </w:rPr>
-                              <w:t>Spécifications</w:t>
+                              <w:t>Construction</w:t>
                             </w:r>
                             <w:proofErr w:type="spellEnd"/>
                             <w:r>
                               <w:rPr>
                                 <w:lang w:val="de-DE"/>
                               </w:rPr>
-                              <w:t xml:space="preserve"> des </w:t>
+                              <w:t xml:space="preserve"> Solutions</w:t>
                             </w:r>
-                            <w:proofErr w:type="spellStart"/>
-                            <w:r>
-                              <w:rPr>
-                                <w:lang w:val="de-DE"/>
-                              </w:rPr>
-                              <w:t>Besoins</w:t>
-                            </w:r>
-                            <w:proofErr w:type="spellEnd"/>
                           </w:p>
                         </w:txbxContent>
                       </wps:txbx>
@@ -2841,7 +2845,11 @@
           </mc:Choice>
           <mc:Fallback>
             <w:pict>
-              <v:shape id="Organigramme : Document 49" o:spid="_x0000_s1031" type="#_x0000_t114" style="position:absolute;margin-left:324.4pt;margin-top:195.6pt;width:103.8pt;height:63.6pt;z-index:251749376;visibility:visible;mso-wrap-style:square;mso-width-percent:0;mso-height-percent:0;mso-wrap-distance-left:9pt;mso-wrap-distance-top:0;mso-wrap-distance-right:9pt;mso-wrap-distance-bottom:0;mso-position-horizontal:absolute;mso-position-horizontal-relative:text;mso-position-vertical:absolute;mso-position-vertical-relative:text;mso-width-percent:0;mso-height-percent:0;mso-width-relative:margin;mso-height-relative:margin;v-text-anchor:middle" o:gfxdata="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" fillcolor="#a5d5e2 [1624]" strokecolor="#40a7c2 [3048]">
+              <v:shapetype id="_x0000_t114" coordsize="21600,21600" o:spt="114" path="m,20172v945,400,1887,628,2795,913c3587,21312,4342,21370,5060,21597v2037,,2567,-227,3095,-285c8722,21197,9325,20970,9855,20800v490,-228,945,-400,1472,-740c11817,19887,12347,19660,12875,19375v567,-228,1095,-513,1700,-740c15177,18462,15782,18122,16537,17950v718,-113,1398,-398,2228,-513c19635,17437,20577,17322,21597,17322l21597,,,xe">
+                <v:stroke joinstyle="miter"/>
+                <v:path o:connecttype="custom" o:connectlocs="10800,0;0,10800;10800,20400;21600,10800" textboxrect="0,0,21600,17322"/>
+              </v:shapetype>
+              <v:shape id="Organigramme : Document 49" o:spid="_x0000_s1034" type="#_x0000_t114" style="position:absolute;margin-left:324.4pt;margin-top:195.6pt;width:103.8pt;height:63.6pt;z-index:251749376;visibility:visible;mso-wrap-style:square;mso-width-percent:0;mso-height-percent:0;mso-wrap-distance-left:9pt;mso-wrap-distance-top:0;mso-wrap-distance-right:9pt;mso-wrap-distance-bottom:0;mso-position-horizontal:absolute;mso-position-horizontal-relative:text;mso-position-vertical:absolute;mso-position-vertical-relative:text;mso-width-percent:0;mso-height-percent:0;mso-width-relative:margin;mso-height-relative:margin;v-text-anchor:middle" o:gfxdata="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" fillcolor="#a5d5e2 [1624]" strokecolor="#40a7c2 [3048]">
                 <v:fill color2="#e4f2f6 [504]" rotate="t" angle="180" colors="0 #9eeaff;22938f #bbefff;1 #e4f9ff" focus="100%" type="gradient"/>
                 <v:shadow on="t" color="black" opacity="24903f" origin=",.5" offset="0,.55556mm"/>
                 <v:textbox>
@@ -2864,23 +2872,15 @@
                         <w:rPr>
                           <w:lang w:val="de-DE"/>
                         </w:rPr>
-                        <w:t>Spécifications</w:t>
+                        <w:t>Construction</w:t>
                       </w:r>
                       <w:proofErr w:type="spellEnd"/>
                       <w:r>
                         <w:rPr>
                           <w:lang w:val="de-DE"/>
                         </w:rPr>
-                        <w:t xml:space="preserve"> des </w:t>
+                        <w:t xml:space="preserve"> Solutions</w:t>
                       </w:r>
-                      <w:proofErr w:type="spellStart"/>
-                      <w:r>
-                        <w:rPr>
-                          <w:lang w:val="de-DE"/>
-                        </w:rPr>
-                        <w:t>Besoins</w:t>
-                      </w:r>
-                      <w:proofErr w:type="spellEnd"/>
                     </w:p>
                   </w:txbxContent>
                 </v:textbox>
@@ -3703,13 +3703,13 @@
                       </wps:spPr>
                       <wps:style>
                         <a:lnRef idx="1">
-                          <a:schemeClr val="accent5"/>
+                          <a:schemeClr val="accent3"/>
                         </a:lnRef>
                         <a:fillRef idx="2">
-                          <a:schemeClr val="accent5"/>
+                          <a:schemeClr val="accent3"/>
                         </a:fillRef>
                         <a:effectRef idx="1">
-                          <a:schemeClr val="accent5"/>
+                          <a:schemeClr val="accent3"/>
                         </a:effectRef>
                         <a:fontRef idx="minor">
                           <a:schemeClr val="dk1"/>
@@ -3775,8 +3775,8 @@
           </mc:Choice>
           <mc:Fallback>
             <w:pict>
-              <v:shape id="Organigramme : Document 48" o:spid="_x0000_s1041" type="#_x0000_t114" style="position:absolute;margin-left:149.15pt;margin-top:197.3pt;width:103.8pt;height:63.6pt;z-index:251747328;visibility:visible;mso-wrap-style:square;mso-width-percent:0;mso-height-percent:0;mso-wrap-distance-left:9pt;mso-wrap-distance-top:0;mso-wrap-distance-right:9pt;mso-wrap-distance-bottom:0;mso-position-horizontal:absolute;mso-position-horizontal-relative:text;mso-position-vertical:absolute;mso-position-vertical-relative:text;mso-width-percent:0;mso-height-percent:0;mso-width-relative:margin;mso-height-relative:margin;v-text-anchor:middle" o:gfxdata="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" fillcolor="#a5d5e2 [1624]" strokecolor="#40a7c2 [3048]">
-                <v:fill color2="#e4f2f6 [504]" rotate="t" angle="180" colors="0 #9eeaff;22938f #bbefff;1 #e4f9ff" focus="100%" type="gradient"/>
+              <v:shape id="Organigramme : Document 48" o:spid="_x0000_s1041" type="#_x0000_t114" style="position:absolute;margin-left:149.15pt;margin-top:197.3pt;width:103.8pt;height:63.6pt;z-index:251747328;visibility:visible;mso-wrap-style:square;mso-width-percent:0;mso-height-percent:0;mso-wrap-distance-left:9pt;mso-wrap-distance-top:0;mso-wrap-distance-right:9pt;mso-wrap-distance-bottom:0;mso-position-horizontal:absolute;mso-position-horizontal-relative:text;mso-position-vertical:absolute;mso-position-vertical-relative:text;mso-width-percent:0;mso-height-percent:0;mso-width-relative:margin;mso-height-relative:margin;v-text-anchor:middle" o:gfxdata="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" fillcolor="#cdddac [1622]" strokecolor="#94b64e [3046]">
+                <v:fill color2="#f0f4e6 [502]" rotate="t" angle="180" colors="0 #dafda7;22938f #e4fdc2;1 #f5ffe6" focus="100%" type="gradient"/>
                 <v:shadow on="t" color="black" opacity="24903f" origin=",.5" offset="0,.55556mm"/>
                 <v:textbox>
                   <w:txbxContent>
@@ -3858,7 +3858,7 @@
                           <a:avLst/>
                         </a:prstGeom>
                         <a:solidFill>
-                          <a:srgbClr val="FFFF00"/>
+                          <a:srgbClr val="92D050"/>
                         </a:solidFill>
                       </wps:spPr>
                       <wps:style>
@@ -3939,7 +3939,7 @@
           </mc:Choice>
           <mc:Fallback>
             <w:pict>
-              <v:rect id="Rectangle 25" o:spid="_x0000_s1042" style="position:absolute;margin-left:149.1pt;margin-top:149.15pt;width:77.85pt;height:39.3pt;z-index:251703296;visibility:visible;mso-wrap-style:square;mso-width-percent:0;mso-height-percent:0;mso-wrap-distance-left:9pt;mso-wrap-distance-top:0;mso-wrap-distance-right:9pt;mso-wrap-distance-bottom:0;mso-position-horizontal:absolute;mso-position-horizontal-relative:text;mso-position-vertical:absolute;mso-position-vertical-relative:text;mso-width-percent:0;mso-height-percent:0;mso-width-relative:margin;mso-height-relative:margin;v-text-anchor:middle" o:gfxdata="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" fillcolor="yellow" strokecolor="#243f60 [1604]" strokeweight="2pt">
+              <v:rect id="Rectangle 25" o:spid="_x0000_s1042" style="position:absolute;margin-left:149.1pt;margin-top:149.15pt;width:77.85pt;height:39.3pt;z-index:251703296;visibility:visible;mso-wrap-style:square;mso-width-percent:0;mso-height-percent:0;mso-wrap-distance-left:9pt;mso-wrap-distance-top:0;mso-wrap-distance-right:9pt;mso-wrap-distance-bottom:0;mso-position-horizontal:absolute;mso-position-horizontal-relative:text;mso-position-vertical:absolute;mso-position-vertical-relative:text;mso-width-percent:0;mso-height-percent:0;mso-width-relative:margin;mso-height-relative:margin;v-text-anchor:middle" o:gfxdata="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" fillcolor="#92d050" strokecolor="#243f60 [1604]" strokeweight="2pt">
                 <v:textbox>
                   <w:txbxContent>
                     <w:p>
@@ -4022,7 +4022,7 @@
                           <a:avLst/>
                         </a:prstGeom>
                         <a:solidFill>
-                          <a:srgbClr val="FFFF00"/>
+                          <a:srgbClr val="92D050"/>
                         </a:solidFill>
                       </wps:spPr>
                       <wps:style>
@@ -4103,7 +4103,7 @@
           </mc:Choice>
           <mc:Fallback>
             <w:pict>
-              <v:rect id="Rectangle 26" o:spid="_x0000_s1043" style="position:absolute;margin-left:149.1pt;margin-top:99.4pt;width:77.85pt;height:41.85pt;z-index:251705344;visibility:visible;mso-wrap-style:square;mso-width-percent:0;mso-height-percent:0;mso-wrap-distance-left:9pt;mso-wrap-distance-top:0;mso-wrap-distance-right:9pt;mso-wrap-distance-bottom:0;mso-position-horizontal:absolute;mso-position-horizontal-relative:text;mso-position-vertical:absolute;mso-position-vertical-relative:text;mso-width-percent:0;mso-height-percent:0;mso-width-relative:margin;mso-height-relative:margin;v-text-anchor:middle" o:gfxdata="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" fillcolor="yellow" strokecolor="#243f60 [1604]" strokeweight="2pt">
+              <v:rect id="Rectangle 26" o:spid="_x0000_s1043" style="position:absolute;margin-left:149.1pt;margin-top:99.4pt;width:77.85pt;height:41.85pt;z-index:251705344;visibility:visible;mso-wrap-style:square;mso-width-percent:0;mso-height-percent:0;mso-wrap-distance-left:9pt;mso-wrap-distance-top:0;mso-wrap-distance-right:9pt;mso-wrap-distance-bottom:0;mso-position-horizontal:absolute;mso-position-horizontal-relative:text;mso-position-vertical:absolute;mso-position-vertical-relative:text;mso-width-percent:0;mso-height-percent:0;mso-width-relative:margin;mso-height-relative:margin;v-text-anchor:middle" o:gfxdata="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" fillcolor="#92d050" strokecolor="#243f60 [1604]" strokeweight="2pt">
                 <v:textbox>
                   <w:txbxContent>
                     <w:p>
@@ -4186,7 +4186,7 @@
                           <a:avLst/>
                         </a:prstGeom>
                         <a:solidFill>
-                          <a:srgbClr val="9ED561"/>
+                          <a:srgbClr val="92D050"/>
                         </a:solidFill>
                       </wps:spPr>
                       <wps:style>
@@ -4244,7 +4244,7 @@
           </mc:Choice>
           <mc:Fallback>
             <w:pict>
-              <v:rect id="Rectangle 18" o:spid="_x0000_s1044" style="position:absolute;margin-left:149.4pt;margin-top:73.85pt;width:77.85pt;height:20.05pt;z-index:251699200;visibility:visible;mso-wrap-style:square;mso-width-percent:0;mso-wrap-distance-left:9pt;mso-wrap-distance-top:0;mso-wrap-distance-right:9pt;mso-wrap-distance-bottom:0;mso-position-horizontal:absolute;mso-position-horizontal-relative:text;mso-position-vertical:absolute;mso-position-vertical-relative:text;mso-width-percent:0;mso-width-relative:margin;v-text-anchor:middle" o:gfxdata="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" fillcolor="#9ed561" strokecolor="#243f60 [1604]" strokeweight="2pt">
+              <v:rect id="Rectangle 18" o:spid="_x0000_s1044" style="position:absolute;margin-left:149.4pt;margin-top:73.85pt;width:77.85pt;height:20.05pt;z-index:251699200;visibility:visible;mso-wrap-style:square;mso-width-percent:0;mso-wrap-distance-left:9pt;mso-wrap-distance-top:0;mso-wrap-distance-right:9pt;mso-wrap-distance-bottom:0;mso-position-horizontal:absolute;mso-position-horizontal-relative:text;mso-position-vertical:absolute;mso-position-vertical-relative:text;mso-width-percent:0;mso-width-relative:margin;v-text-anchor:middle" o:gfxdata="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" fillcolor="#92d050" strokecolor="#243f60 [1604]" strokeweight="2pt">
                 <v:textbox>
                   <w:txbxContent>
                     <w:p>
@@ -4307,7 +4307,7 @@
                           <a:avLst/>
                         </a:prstGeom>
                         <a:solidFill>
-                          <a:srgbClr val="7FE739">
+                          <a:srgbClr val="92D050">
                             <a:alpha val="74902"/>
                           </a:srgbClr>
                         </a:solidFill>
@@ -4372,7 +4372,7 @@
           </mc:Choice>
           <mc:Fallback>
             <w:pict>
-              <v:rect id="Rectangle 19" o:spid="_x0000_s1045" style="position:absolute;margin-left:149.15pt;margin-top:39.5pt;width:112.15pt;height:27.6pt;z-index:251701248;visibility:visible;mso-wrap-style:square;mso-width-percent:0;mso-height-percent:0;mso-wrap-distance-left:9pt;mso-wrap-distance-top:0;mso-wrap-distance-right:9pt;mso-wrap-distance-bottom:0;mso-position-horizontal:absolute;mso-position-horizontal-relative:text;mso-position-vertical:absolute;mso-position-vertical-relative:text;mso-width-percent:0;mso-height-percent:0;mso-width-relative:margin;mso-height-relative:margin;v-text-anchor:top" o:gfxdata="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" fillcolor="#7fe739" strokecolor="#243f60 [1604]" strokeweight="2pt">
+              <v:rect id="Rectangle 19" o:spid="_x0000_s1045" style="position:absolute;margin-left:149.15pt;margin-top:39.5pt;width:112.15pt;height:27.6pt;z-index:251701248;visibility:visible;mso-wrap-style:square;mso-width-percent:0;mso-height-percent:0;mso-wrap-distance-left:9pt;mso-wrap-distance-top:0;mso-wrap-distance-right:9pt;mso-wrap-distance-bottom:0;mso-position-horizontal:absolute;mso-position-horizontal-relative:text;mso-position-vertical:absolute;mso-position-vertical-relative:text;mso-width-percent:0;mso-height-percent:0;mso-width-relative:margin;mso-height-relative:margin;v-text-anchor:top" o:gfxdata="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" fillcolor="#92d050" strokecolor="#243f60 [1604]" strokeweight="2pt">
                 <v:fill opacity="49087f"/>
                 <v:textbox>
                   <w:txbxContent>
@@ -5819,8 +5819,6 @@
         </w:rPr>
         <w:tab/>
       </w:r>
-      <w:bookmarkStart w:id="0" w:name="_GoBack"/>
-      <w:bookmarkEnd w:id="0"/>
       <w:r>
         <w:rPr>
           <w:lang w:val="fr-FR"/>
@@ -6198,7 +6196,17 @@
           <w:szCs w:val="24"/>
           <w:lang w:val="fr-FR"/>
         </w:rPr>
-        <w:t xml:space="preserve">Phase d’initialisation                 </w:t>
+        <w:t xml:space="preserve">Phase </w:t>
+      </w:r>
+      <w:r>
+        <w:rPr>
+          <w:b/>
+          <w:color w:val="808080" w:themeColor="background1" w:themeShade="80"/>
+          <w:sz w:val="24"/>
+          <w:szCs w:val="24"/>
+          <w:lang w:val="fr-FR"/>
+        </w:rPr>
+        <w:t xml:space="preserve">d’initialisation                 Expression des besoins                      </w:t>
       </w:r>
       <w:r>
         <w:rPr>
@@ -6208,17 +6216,7 @@
           <w:szCs w:val="24"/>
           <w:lang w:val="fr-FR"/>
         </w:rPr>
-        <w:t>Expression des besoins</w:t>
-      </w:r>
-      <w:r>
-        <w:rPr>
-          <w:b/>
-          <w:color w:val="17365D" w:themeColor="text2" w:themeShade="BF"/>
-          <w:sz w:val="24"/>
-          <w:szCs w:val="24"/>
-          <w:lang w:val="fr-FR"/>
-        </w:rPr>
-        <w:t xml:space="preserve">                      Description des solutions</w:t>
+        <w:t>Description des solutions</w:t>
       </w:r>
       <w:r>
         <w:rPr>
@@ -6329,37 +6327,27 @@
       <w:r>
         <w:rPr>
           <w:b/>
-          <w:color w:val="FF0000"/>
+          <w:color w:val="808080" w:themeColor="background1" w:themeShade="80"/>
           <w:sz w:val="24"/>
           <w:szCs w:val="24"/>
           <w:lang w:val="fr-FR"/>
         </w:rPr>
-        <w:t>Echéance</w:t>
+        <w:t xml:space="preserve">Echéance - </w:t>
       </w:r>
       <w:r>
         <w:rPr>
           <w:b/>
-          <w:color w:val="17365D" w:themeColor="text2" w:themeShade="BF"/>
+          <w:color w:val="808080" w:themeColor="background1" w:themeShade="80"/>
           <w:sz w:val="24"/>
           <w:szCs w:val="24"/>
           <w:lang w:val="fr-FR"/>
         </w:rPr>
-        <w:t xml:space="preserve"> - </w:t>
+        <w:t>01/02</w:t>
       </w:r>
       <w:r>
         <w:rPr>
           <w:b/>
-          <w:color w:val="17365D" w:themeColor="text2" w:themeShade="BF"/>
-          <w:sz w:val="24"/>
-          <w:szCs w:val="24"/>
-          <w:lang w:val="fr-FR"/>
-        </w:rPr>
-        <w:t>01/02</w:t>
-      </w:r>
-      <w:r>
-        <w:rPr>
-          <w:b/>
-          <w:color w:val="17365D" w:themeColor="text2" w:themeShade="BF"/>
+          <w:color w:val="808080" w:themeColor="background1" w:themeShade="80"/>
           <w:sz w:val="24"/>
           <w:szCs w:val="24"/>
           <w:lang w:val="fr-FR"/>
@@ -7295,7 +7283,7 @@
 </file>
 
 <file path=customXml/itemProps1.xml><?xml version="1.0" encoding="utf-8"?>
-<ds:datastoreItem xmlns:ds="http://schemas.openxmlformats.org/officeDocument/2006/customXml" ds:itemID="{4A2530D0-15AD-4783-A1DF-6217B84F220E}">
+<ds:datastoreItem xmlns:ds="http://schemas.openxmlformats.org/officeDocument/2006/customXml" ds:itemID="{5FA9188B-3A1D-4C72-BA38-ACE49F74DF88}">
   <ds:schemaRefs>
     <ds:schemaRef ds:uri="http://schemas.openxmlformats.org/officeDocument/2006/bibliography"/>
   </ds:schemaRefs>

</xml_diff>